<commit_message>
update with script for ia
</commit_message>
<xml_diff>
--- a/script.docx
+++ b/script.docx
@@ -36,7 +36,19 @@
         <w:rPr>
           <w:lang w:val="en-US"/>
         </w:rPr>
-        <w:t xml:space="preserve"> your new ESP32 kit. </w:t>
+        <w:t xml:space="preserve"> your new E</w:t>
+      </w:r>
+      <w:r>
+        <w:rPr>
+          <w:lang w:val="en-US"/>
+        </w:rPr>
+        <w:t>S</w:t>
+      </w:r>
+      <w:r>
+        <w:rPr>
+          <w:lang w:val="en-US"/>
+        </w:rPr>
+        <w:t xml:space="preserve">P32 kit. </w:t>
       </w:r>
       <w:r>
         <w:rPr>
@@ -104,91 +116,33 @@
         <w:rPr>
           <w:lang w:val="en-US"/>
         </w:rPr>
-        <w:t xml:space="preserve"> into four parts:</w:t>
-      </w:r>
-    </w:p>
-    <w:p>
-      <w:pPr>
-        <w:rPr>
-          <w:lang w:val="en-US"/>
-        </w:rPr>
-      </w:pPr>
-      <w:r>
-        <w:rPr>
-          <w:lang w:val="en-US"/>
-        </w:rPr>
-        <w:t>1. Unboxing and content verification.</w:t>
-      </w:r>
-    </w:p>
-    <w:p>
-      <w:pPr>
-        <w:rPr>
-          <w:lang w:val="en-US"/>
-        </w:rPr>
-      </w:pPr>
-      <w:r>
-        <w:rPr>
-          <w:lang w:val="en-US"/>
-        </w:rPr>
-        <w:t>2. Component connection.</w:t>
-      </w:r>
-    </w:p>
-    <w:p>
-      <w:pPr>
-        <w:rPr>
-          <w:lang w:val="en-US"/>
-        </w:rPr>
-      </w:pPr>
-      <w:r>
-        <w:rPr>
-          <w:lang w:val="en-US"/>
-        </w:rPr>
-        <w:t>3. Device pairing.</w:t>
-      </w:r>
-    </w:p>
-    <w:p>
-      <w:pPr>
-        <w:rPr>
-          <w:lang w:val="en-US"/>
-        </w:rPr>
-      </w:pPr>
-      <w:r>
-        <w:rPr>
-          <w:lang w:val="en-US"/>
-        </w:rPr>
-        <w:t>4. Troubleshooting.</w:t>
-      </w:r>
-    </w:p>
-    <w:p>
-      <w:pPr>
-        <w:rPr>
-          <w:lang w:val="en-US"/>
-        </w:rPr>
-      </w:pPr>
-    </w:p>
-    <w:p>
-      <w:pPr>
-        <w:rPr>
-          <w:lang w:val="en-US"/>
-        </w:rPr>
-      </w:pPr>
-      <w:r>
-        <w:rPr>
-          <w:lang w:val="en-US"/>
-        </w:rPr>
-        <w:t xml:space="preserve">Before we begin, make sure that the </w:t>
-      </w:r>
-      <w:r>
-        <w:rPr>
-          <w:lang w:val="en-US"/>
-        </w:rPr>
-        <w:t>box</w:t>
-      </w:r>
-      <w:r>
-        <w:rPr>
-          <w:lang w:val="en-US"/>
-        </w:rPr>
-        <w:t xml:space="preserve"> content is complete</w:t>
+        <w:t xml:space="preserve"> into four parts</w:t>
+      </w:r>
+      <w:r>
+        <w:rPr>
+          <w:lang w:val="en-US"/>
+        </w:rPr>
+        <w:t>. First, let’s start by unboxing elements.</w:t>
+      </w:r>
+    </w:p>
+    <w:p>
+      <w:pPr>
+        <w:rPr>
+          <w:lang w:val="en-US"/>
+        </w:rPr>
+      </w:pPr>
+    </w:p>
+    <w:p>
+      <w:pPr>
+        <w:rPr>
+          <w:lang w:val="en-US"/>
+        </w:rPr>
+      </w:pPr>
+      <w:r>
+        <w:rPr>
+          <w:lang w:val="en-US"/>
+        </w:rPr>
+        <w:t>Before we begin, make sure that the box content is complete</w:t>
       </w:r>
       <w:r>
         <w:rPr>
@@ -259,27 +213,45 @@
         <w:rPr>
           <w:lang w:val="en-US"/>
         </w:rPr>
-        <w:t>You will also need an external battery (not included) or a computer with an available USB port.</w:t>
-      </w:r>
-    </w:p>
-    <w:p>
-      <w:pPr>
-        <w:rPr>
-          <w:lang w:val="en-US"/>
-        </w:rPr>
-      </w:pPr>
-    </w:p>
-    <w:p>
-      <w:pPr>
-        <w:rPr>
-          <w:lang w:val="en-US"/>
-        </w:rPr>
-      </w:pPr>
-      <w:r>
-        <w:rPr>
-          <w:lang w:val="en-US"/>
-        </w:rPr>
-        <w:t>Once you have gathered all the components, connect one end of the 4-pin cable to the joystick and the other end to the A4 port of the ESP32. Then, connect the power cable to your external battery and plug it into the micro-USB port of the ESP32. Repeat these connection steps with the remaining components.</w:t>
+        <w:t xml:space="preserve">You will also need </w:t>
+      </w:r>
+      <w:r>
+        <w:rPr>
+          <w:lang w:val="en-US"/>
+        </w:rPr>
+        <w:t>power bank, which is not included.</w:t>
+      </w:r>
+    </w:p>
+    <w:p>
+      <w:pPr>
+        <w:rPr>
+          <w:lang w:val="en-US"/>
+        </w:rPr>
+      </w:pPr>
+    </w:p>
+    <w:p>
+      <w:pPr>
+        <w:rPr>
+          <w:lang w:val="en-US"/>
+        </w:rPr>
+      </w:pPr>
+      <w:r>
+        <w:rPr>
+          <w:lang w:val="en-US"/>
+        </w:rPr>
+        <w:t xml:space="preserve">Once you have gathered all the components, connect one end of the 4-pin cable to the joystick and the other end to the A4 port of the ESP32. Then, connect the power cable to your </w:t>
+      </w:r>
+      <w:r>
+        <w:rPr>
+          <w:lang w:val="en-US"/>
+        </w:rPr>
+        <w:t>power bank</w:t>
+      </w:r>
+      <w:r>
+        <w:rPr>
+          <w:lang w:val="en-US"/>
+        </w:rPr>
+        <w:t xml:space="preserve"> and plug it into the micro-USB port of the ESP32. Repeat these connection steps with the remaining components.</w:t>
       </w:r>
     </w:p>
     <w:p>
@@ -305,13 +277,7 @@
         <w:rPr>
           <w:lang w:val="en-US"/>
         </w:rPr>
-        <w:t>boot</w:t>
-      </w:r>
-      <w:r>
-        <w:rPr>
-          <w:lang w:val="en-US"/>
-        </w:rPr>
-        <w:t xml:space="preserve"> </w:t>
+        <w:t xml:space="preserve">boot </w:t>
       </w:r>
       <w:r>
         <w:rPr>
@@ -383,33 +349,33 @@
         <w:rPr>
           <w:lang w:val="en-US"/>
         </w:rPr>
+        <w:t>- If the joystick is not working or you're unable to control your paddle, check the connections and restart the device.</w:t>
+      </w:r>
+    </w:p>
+    <w:p>
+      <w:pPr>
+        <w:rPr>
+          <w:lang w:val="en-US"/>
+        </w:rPr>
+      </w:pPr>
+      <w:r>
+        <w:rPr>
+          <w:lang w:val="en-US"/>
+        </w:rPr>
+        <w:t>- If you're unable to connect your ESP32 devices together, make sure that one device is in server mode and the other is in guest mode. You can verify this by reading the first line displayed on the screen. One device should show "PLAYER A," and the other should show "PLAYER B."</w:t>
+      </w:r>
+    </w:p>
+    <w:p>
+      <w:pPr>
+        <w:rPr>
+          <w:lang w:val="en-US"/>
+        </w:rPr>
+      </w:pPr>
+      <w:r>
+        <w:rPr>
+          <w:lang w:val="en-US"/>
+        </w:rPr>
         <w:lastRenderedPageBreak/>
-        <w:t>- If the joystick is not working or you're unable to control your paddle, check the connections and restart the respective device.</w:t>
-      </w:r>
-    </w:p>
-    <w:p>
-      <w:pPr>
-        <w:rPr>
-          <w:lang w:val="en-US"/>
-        </w:rPr>
-      </w:pPr>
-      <w:r>
-        <w:rPr>
-          <w:lang w:val="en-US"/>
-        </w:rPr>
-        <w:t>- If you're unable to connect your ESP32 devices together, make sure that one device is in server mode and the other is in guest mode. You can verify this by reading the first line displayed on the screen. One device should show "PLAYER A," and the other should show "PLAYER B."</w:t>
-      </w:r>
-    </w:p>
-    <w:p>
-      <w:pPr>
-        <w:rPr>
-          <w:lang w:val="en-US"/>
-        </w:rPr>
-      </w:pPr>
-      <w:r>
-        <w:rPr>
-          <w:lang w:val="en-US"/>
-        </w:rPr>
         <w:t>- If you're stuck on the connection screen or experiencing any other issues, restart both devices by pressing the "Reset" button.</w:t>
       </w:r>
     </w:p>
@@ -432,6 +398,13 @@
         </w:rPr>
         <w:t>We hope this tutorial has been helpful, and we wish you an enjoyable time playing Pong on your ESP32s. Have fun!</w:t>
       </w:r>
+    </w:p>
+    <w:p>
+      <w:pPr>
+        <w:rPr>
+          <w:lang w:val="en-US"/>
+        </w:rPr>
+      </w:pPr>
     </w:p>
     <w:p>
       <w:pPr>
@@ -2330,6 +2303,858 @@
           <w:lang w:val="en-US"/>
         </w:rPr>
         <w:t>We hope this tutorial has been helpful, and we wish you an enjoyable time playing Pong on your ESP32s. Have fun!</w:t>
+      </w:r>
+    </w:p>
+    <w:p>
+      <w:pPr>
+        <w:rPr>
+          <w:lang w:val="en-US"/>
+        </w:rPr>
+      </w:pPr>
+    </w:p>
+    <w:p>
+      <w:pPr>
+        <w:rPr>
+          <w:lang w:val="en-US"/>
+        </w:rPr>
+      </w:pPr>
+    </w:p>
+    <w:p>
+      <w:pPr>
+        <w:rPr>
+          <w:lang w:val="en-US"/>
+        </w:rPr>
+      </w:pPr>
+    </w:p>
+    <w:p>
+      <w:pPr>
+        <w:rPr>
+          <w:lang w:val="en-US"/>
+        </w:rPr>
+      </w:pPr>
+    </w:p>
+    <w:p>
+      <w:pPr>
+        <w:rPr>
+          <w:lang w:val="en-US"/>
+        </w:rPr>
+      </w:pPr>
+    </w:p>
+    <w:p>
+      <w:pPr>
+        <w:rPr>
+          <w:lang w:val="en-US"/>
+        </w:rPr>
+      </w:pPr>
+    </w:p>
+    <w:p>
+      <w:pPr>
+        <w:rPr>
+          <w:lang w:val="en-US"/>
+        </w:rPr>
+      </w:pPr>
+    </w:p>
+    <w:p>
+      <w:pPr>
+        <w:rPr>
+          <w:lang w:val="en-US"/>
+        </w:rPr>
+      </w:pPr>
+    </w:p>
+    <w:p>
+      <w:pPr>
+        <w:rPr>
+          <w:lang w:val="en-US"/>
+        </w:rPr>
+      </w:pPr>
+    </w:p>
+    <w:p>
+      <w:pPr>
+        <w:rPr>
+          <w:lang w:val="en-US"/>
+        </w:rPr>
+      </w:pPr>
+    </w:p>
+    <w:p>
+      <w:pPr>
+        <w:rPr>
+          <w:lang w:val="en-US"/>
+        </w:rPr>
+      </w:pPr>
+    </w:p>
+    <w:p>
+      <w:pPr>
+        <w:rPr>
+          <w:lang w:val="en-US"/>
+        </w:rPr>
+      </w:pPr>
+    </w:p>
+    <w:p>
+      <w:pPr>
+        <w:rPr>
+          <w:lang w:val="en-US"/>
+        </w:rPr>
+      </w:pPr>
+    </w:p>
+    <w:p>
+      <w:pPr>
+        <w:rPr>
+          <w:lang w:val="en-US"/>
+        </w:rPr>
+      </w:pPr>
+    </w:p>
+    <w:p>
+      <w:pPr>
+        <w:rPr>
+          <w:lang w:val="en-US"/>
+        </w:rPr>
+      </w:pPr>
+    </w:p>
+    <w:p>
+      <w:pPr>
+        <w:rPr>
+          <w:lang w:val="en-US"/>
+        </w:rPr>
+      </w:pPr>
+    </w:p>
+    <w:p>
+      <w:pPr>
+        <w:rPr>
+          <w:lang w:val="en-US"/>
+        </w:rPr>
+      </w:pPr>
+      <w:r>
+        <w:rPr>
+          <w:lang w:val="en-US"/>
+        </w:rPr>
+        <w:lastRenderedPageBreak/>
+        <w:t xml:space="preserve">Hello and welcome to this tutorial </w:t>
+      </w:r>
+      <w:r>
+        <w:rPr>
+          <w:lang w:val="en-US"/>
+        </w:rPr>
+        <w:t>in which we will show you</w:t>
+      </w:r>
+      <w:r>
+        <w:rPr>
+          <w:lang w:val="en-US"/>
+        </w:rPr>
+        <w:t xml:space="preserve"> how to get started </w:t>
+      </w:r>
+      <w:r>
+        <w:rPr>
+          <w:lang w:val="en-US"/>
+        </w:rPr>
+        <w:t>with</w:t>
+      </w:r>
+      <w:r>
+        <w:rPr>
+          <w:lang w:val="en-US"/>
+        </w:rPr>
+        <w:t xml:space="preserve"> your new E</w:t>
+      </w:r>
+      <w:r>
+        <w:rPr>
+          <w:lang w:val="en-US"/>
+        </w:rPr>
+        <w:t xml:space="preserve"> </w:t>
+      </w:r>
+      <w:r>
+        <w:rPr>
+          <w:lang w:val="en-US"/>
+        </w:rPr>
+        <w:t>S</w:t>
+      </w:r>
+      <w:r>
+        <w:rPr>
+          <w:lang w:val="en-US"/>
+        </w:rPr>
+        <w:t xml:space="preserve"> </w:t>
+      </w:r>
+      <w:r>
+        <w:rPr>
+          <w:lang w:val="en-US"/>
+        </w:rPr>
+        <w:t>P</w:t>
+      </w:r>
+      <w:r>
+        <w:rPr>
+          <w:lang w:val="en-US"/>
+        </w:rPr>
+        <w:t xml:space="preserve"> </w:t>
+      </w:r>
+      <w:r>
+        <w:rPr>
+          <w:lang w:val="en-US"/>
+        </w:rPr>
+        <w:t>3</w:t>
+      </w:r>
+      <w:r>
+        <w:rPr>
+          <w:lang w:val="en-US"/>
+        </w:rPr>
+        <w:t xml:space="preserve"> </w:t>
+      </w:r>
+      <w:r>
+        <w:rPr>
+          <w:lang w:val="en-US"/>
+        </w:rPr>
+        <w:t xml:space="preserve">2 kit. </w:t>
+      </w:r>
+      <w:r>
+        <w:rPr>
+          <w:lang w:val="en-US"/>
+        </w:rPr>
+        <w:t>At</w:t>
+      </w:r>
+      <w:r>
+        <w:rPr>
+          <w:lang w:val="en-US"/>
+        </w:rPr>
+        <w:t xml:space="preserve"> the end of this tutorial, you will be able to connect your devices together </w:t>
+      </w:r>
+      <w:r>
+        <w:rPr>
+          <w:lang w:val="en-US"/>
+        </w:rPr>
+        <w:t xml:space="preserve">in order </w:t>
+      </w:r>
+      <w:r>
+        <w:rPr>
+          <w:lang w:val="en-US"/>
+        </w:rPr>
+        <w:t xml:space="preserve">to play a </w:t>
+      </w:r>
+      <w:r>
+        <w:rPr>
+          <w:lang w:val="en-US"/>
+        </w:rPr>
+        <w:t>simple</w:t>
+      </w:r>
+      <w:r>
+        <w:rPr>
+          <w:lang w:val="en-US"/>
+        </w:rPr>
+        <w:t xml:space="preserve"> Pong game on the built-in screen.</w:t>
+      </w:r>
+    </w:p>
+    <w:p>
+      <w:pPr>
+        <w:rPr>
+          <w:lang w:val="en-US"/>
+        </w:rPr>
+      </w:pPr>
+    </w:p>
+    <w:p>
+      <w:pPr>
+        <w:rPr>
+          <w:lang w:val="en-US"/>
+        </w:rPr>
+      </w:pPr>
+      <w:r>
+        <w:rPr>
+          <w:lang w:val="en-US"/>
+        </w:rPr>
+        <w:t xml:space="preserve">This tutorial </w:t>
+      </w:r>
+      <w:r>
+        <w:rPr>
+          <w:lang w:val="en-US"/>
+        </w:rPr>
+        <w:t>will fall</w:t>
+      </w:r>
+      <w:r>
+        <w:rPr>
+          <w:lang w:val="en-US"/>
+        </w:rPr>
+        <w:t xml:space="preserve"> into four parts</w:t>
+      </w:r>
+      <w:r>
+        <w:rPr>
+          <w:lang w:val="en-US"/>
+        </w:rPr>
+        <w:t>. First, let’s start by unboxing elements.</w:t>
+      </w:r>
+    </w:p>
+    <w:p>
+      <w:pPr>
+        <w:rPr>
+          <w:lang w:val="en-US"/>
+        </w:rPr>
+      </w:pPr>
+    </w:p>
+    <w:p>
+      <w:pPr>
+        <w:rPr>
+          <w:lang w:val="en-US"/>
+        </w:rPr>
+      </w:pPr>
+      <w:r>
+        <w:rPr>
+          <w:lang w:val="en-US"/>
+        </w:rPr>
+        <w:t>Before we begin, make sure that the box content is complete</w:t>
+      </w:r>
+      <w:r>
+        <w:rPr>
+          <w:lang w:val="en-US"/>
+        </w:rPr>
+        <w:t>. You should find:</w:t>
+      </w:r>
+    </w:p>
+    <w:p>
+      <w:pPr>
+        <w:rPr>
+          <w:lang w:val="en-US"/>
+        </w:rPr>
+      </w:pPr>
+      <w:r>
+        <w:rPr>
+          <w:lang w:val="en-US"/>
+        </w:rPr>
+        <w:t xml:space="preserve">- Two </w:t>
+      </w:r>
+      <w:r>
+        <w:rPr>
+          <w:lang w:val="en-US"/>
+        </w:rPr>
+        <w:t>E</w:t>
+      </w:r>
+      <w:r>
+        <w:rPr>
+          <w:lang w:val="en-US"/>
+        </w:rPr>
+        <w:t xml:space="preserve"> </w:t>
+      </w:r>
+      <w:r>
+        <w:rPr>
+          <w:lang w:val="en-US"/>
+        </w:rPr>
+        <w:t>S</w:t>
+      </w:r>
+      <w:r>
+        <w:rPr>
+          <w:lang w:val="en-US"/>
+        </w:rPr>
+        <w:t xml:space="preserve"> </w:t>
+      </w:r>
+      <w:r>
+        <w:rPr>
+          <w:lang w:val="en-US"/>
+        </w:rPr>
+        <w:t>P</w:t>
+      </w:r>
+      <w:r>
+        <w:rPr>
+          <w:lang w:val="en-US"/>
+        </w:rPr>
+        <w:t xml:space="preserve"> </w:t>
+      </w:r>
+      <w:r>
+        <w:rPr>
+          <w:lang w:val="en-US"/>
+        </w:rPr>
+        <w:t>3</w:t>
+      </w:r>
+      <w:r>
+        <w:rPr>
+          <w:lang w:val="en-US"/>
+        </w:rPr>
+        <w:t xml:space="preserve"> </w:t>
+      </w:r>
+      <w:r>
+        <w:rPr>
+          <w:lang w:val="en-US"/>
+        </w:rPr>
+        <w:t>2</w:t>
+      </w:r>
+      <w:r>
+        <w:rPr>
+          <w:lang w:val="en-US"/>
+        </w:rPr>
+        <w:t xml:space="preserve"> </w:t>
+      </w:r>
+      <w:r>
+        <w:rPr>
+          <w:lang w:val="en-US"/>
+        </w:rPr>
+        <w:t>with built-in screens.</w:t>
+      </w:r>
+    </w:p>
+    <w:p>
+      <w:pPr>
+        <w:rPr>
+          <w:lang w:val="en-US"/>
+        </w:rPr>
+      </w:pPr>
+      <w:r>
+        <w:rPr>
+          <w:lang w:val="en-US"/>
+        </w:rPr>
+        <w:t>- Two joysticks.</w:t>
+      </w:r>
+    </w:p>
+    <w:p>
+      <w:pPr>
+        <w:rPr>
+          <w:lang w:val="en-US"/>
+        </w:rPr>
+      </w:pPr>
+      <w:r>
+        <w:rPr>
+          <w:lang w:val="en-US"/>
+        </w:rPr>
+        <w:t>- Two 4-pin cables.</w:t>
+      </w:r>
+    </w:p>
+    <w:p>
+      <w:pPr>
+        <w:rPr>
+          <w:lang w:val="en-US"/>
+        </w:rPr>
+      </w:pPr>
+      <w:r>
+        <w:rPr>
+          <w:lang w:val="en-US"/>
+        </w:rPr>
+        <w:t>- Two USB to micro-USB cables.</w:t>
+      </w:r>
+    </w:p>
+    <w:p>
+      <w:pPr>
+        <w:rPr>
+          <w:lang w:val="en-US"/>
+        </w:rPr>
+      </w:pPr>
+      <w:r>
+        <w:rPr>
+          <w:lang w:val="en-US"/>
+        </w:rPr>
+        <w:t xml:space="preserve">You will also need </w:t>
+      </w:r>
+      <w:r>
+        <w:rPr>
+          <w:lang w:val="en-US"/>
+        </w:rPr>
+        <w:t>power bank, which is not included.</w:t>
+      </w:r>
+    </w:p>
+    <w:p>
+      <w:pPr>
+        <w:rPr>
+          <w:lang w:val="en-US"/>
+        </w:rPr>
+      </w:pPr>
+    </w:p>
+    <w:p>
+      <w:pPr>
+        <w:rPr>
+          <w:lang w:val="en-US"/>
+        </w:rPr>
+      </w:pPr>
+      <w:r>
+        <w:rPr>
+          <w:lang w:val="en-US"/>
+        </w:rPr>
+        <w:t xml:space="preserve">Once you have gathered all the components, connect one end of the 4-pin cable to the joystick and the other end to the A4 port of the </w:t>
+      </w:r>
+      <w:r>
+        <w:rPr>
+          <w:lang w:val="en-US"/>
+        </w:rPr>
+        <w:t>E</w:t>
+      </w:r>
+      <w:r>
+        <w:rPr>
+          <w:lang w:val="en-US"/>
+        </w:rPr>
+        <w:t xml:space="preserve"> </w:t>
+      </w:r>
+      <w:r>
+        <w:rPr>
+          <w:lang w:val="en-US"/>
+        </w:rPr>
+        <w:t>S</w:t>
+      </w:r>
+      <w:r>
+        <w:rPr>
+          <w:lang w:val="en-US"/>
+        </w:rPr>
+        <w:t xml:space="preserve"> </w:t>
+      </w:r>
+      <w:r>
+        <w:rPr>
+          <w:lang w:val="en-US"/>
+        </w:rPr>
+        <w:t>P</w:t>
+      </w:r>
+      <w:r>
+        <w:rPr>
+          <w:lang w:val="en-US"/>
+        </w:rPr>
+        <w:t xml:space="preserve"> </w:t>
+      </w:r>
+      <w:r>
+        <w:rPr>
+          <w:lang w:val="en-US"/>
+        </w:rPr>
+        <w:t>3</w:t>
+      </w:r>
+      <w:r>
+        <w:rPr>
+          <w:lang w:val="en-US"/>
+        </w:rPr>
+        <w:t xml:space="preserve"> </w:t>
+      </w:r>
+      <w:r>
+        <w:rPr>
+          <w:lang w:val="en-US"/>
+        </w:rPr>
+        <w:t>2</w:t>
+      </w:r>
+      <w:r>
+        <w:rPr>
+          <w:lang w:val="en-US"/>
+        </w:rPr>
+        <w:t xml:space="preserve">. Then, connect the power cable to your </w:t>
+      </w:r>
+      <w:r>
+        <w:rPr>
+          <w:lang w:val="en-US"/>
+        </w:rPr>
+        <w:t>power bank</w:t>
+      </w:r>
+      <w:r>
+        <w:rPr>
+          <w:lang w:val="en-US"/>
+        </w:rPr>
+        <w:t xml:space="preserve"> and plug it into the micro-USB port of the </w:t>
+      </w:r>
+      <w:r>
+        <w:rPr>
+          <w:lang w:val="en-US"/>
+        </w:rPr>
+        <w:t>E</w:t>
+      </w:r>
+      <w:r>
+        <w:rPr>
+          <w:lang w:val="en-US"/>
+        </w:rPr>
+        <w:t xml:space="preserve"> </w:t>
+      </w:r>
+      <w:r>
+        <w:rPr>
+          <w:lang w:val="en-US"/>
+        </w:rPr>
+        <w:t>S</w:t>
+      </w:r>
+      <w:r>
+        <w:rPr>
+          <w:lang w:val="en-US"/>
+        </w:rPr>
+        <w:t xml:space="preserve"> </w:t>
+      </w:r>
+      <w:r>
+        <w:rPr>
+          <w:lang w:val="en-US"/>
+        </w:rPr>
+        <w:t>P</w:t>
+      </w:r>
+      <w:r>
+        <w:rPr>
+          <w:lang w:val="en-US"/>
+        </w:rPr>
+        <w:t xml:space="preserve"> </w:t>
+      </w:r>
+      <w:r>
+        <w:rPr>
+          <w:lang w:val="en-US"/>
+        </w:rPr>
+        <w:t>3</w:t>
+      </w:r>
+      <w:r>
+        <w:rPr>
+          <w:lang w:val="en-US"/>
+        </w:rPr>
+        <w:t xml:space="preserve"> </w:t>
+      </w:r>
+      <w:r>
+        <w:rPr>
+          <w:lang w:val="en-US"/>
+        </w:rPr>
+        <w:t>2</w:t>
+      </w:r>
+      <w:r>
+        <w:rPr>
+          <w:lang w:val="en-US"/>
+        </w:rPr>
+        <w:t>. Repeat these connection steps with the remaining components.</w:t>
+      </w:r>
+    </w:p>
+    <w:p>
+      <w:pPr>
+        <w:rPr>
+          <w:lang w:val="en-US"/>
+        </w:rPr>
+      </w:pPr>
+    </w:p>
+    <w:p>
+      <w:pPr>
+        <w:rPr>
+          <w:lang w:val="en-US"/>
+        </w:rPr>
+      </w:pPr>
+      <w:r>
+        <w:rPr>
+          <w:lang w:val="en-US"/>
+        </w:rPr>
+        <w:t xml:space="preserve">After connecting all the cables, both devices will </w:t>
+      </w:r>
+      <w:r>
+        <w:rPr>
+          <w:lang w:val="en-US"/>
+        </w:rPr>
+        <w:t xml:space="preserve">boot </w:t>
+      </w:r>
+      <w:r>
+        <w:rPr>
+          <w:lang w:val="en-US"/>
+        </w:rPr>
+        <w:t>and display a connection screen. This step is necessary before starting a game.</w:t>
+      </w:r>
+    </w:p>
+    <w:p>
+      <w:pPr>
+        <w:rPr>
+          <w:lang w:val="en-US"/>
+        </w:rPr>
+      </w:pPr>
+    </w:p>
+    <w:p>
+      <w:pPr>
+        <w:rPr>
+          <w:lang w:val="en-US"/>
+        </w:rPr>
+      </w:pPr>
+      <w:r>
+        <w:rPr>
+          <w:lang w:val="en-US"/>
+        </w:rPr>
+        <w:t>To connect the two devices together, one of them needs to act as the server, and the other must be set to guest mode to connect to the server. By default, both devices start in server mode, so it's necessary to change one of them to guest mode. Simply press the B button, and the device will automatically connect to the server. This step may take a few seconds, and when the connection is successfully established, both devices will display "ready" on the screen. You can then start a game by pressing A.</w:t>
+      </w:r>
+    </w:p>
+    <w:p>
+      <w:pPr>
+        <w:rPr>
+          <w:lang w:val="en-US"/>
+        </w:rPr>
+      </w:pPr>
+      <w:r>
+        <w:rPr>
+          <w:lang w:val="en-US"/>
+        </w:rPr>
+        <w:t>The game rules are very simple: control a paddle using the joystick to bounce the ball towards your opponent. You score 1 point if your opponent fails to catch the ball, and the game ends when one player reaches a score of 10 points.</w:t>
+      </w:r>
+    </w:p>
+    <w:p>
+      <w:pPr>
+        <w:rPr>
+          <w:lang w:val="en-US"/>
+        </w:rPr>
+      </w:pPr>
+    </w:p>
+    <w:p>
+      <w:pPr>
+        <w:rPr>
+          <w:lang w:val="en-US"/>
+        </w:rPr>
+      </w:pPr>
+      <w:r>
+        <w:rPr>
+          <w:lang w:val="en-US"/>
+        </w:rPr>
+        <w:t>If you encounter any issues after following this tutorial, here are some tips to help you:</w:t>
+      </w:r>
+    </w:p>
+    <w:p>
+      <w:pPr>
+        <w:rPr>
+          <w:lang w:val="en-US"/>
+        </w:rPr>
+      </w:pPr>
+      <w:r>
+        <w:rPr>
+          <w:lang w:val="en-US"/>
+        </w:rPr>
+        <w:t>- If the joystick is not working or you're unable to control your paddle, check the connections and restart the device.</w:t>
+      </w:r>
+    </w:p>
+    <w:p>
+      <w:pPr>
+        <w:rPr>
+          <w:lang w:val="en-US"/>
+        </w:rPr>
+      </w:pPr>
+      <w:r>
+        <w:rPr>
+          <w:lang w:val="en-US"/>
+        </w:rPr>
+        <w:t xml:space="preserve">- If you're unable to connect your </w:t>
+      </w:r>
+      <w:r>
+        <w:rPr>
+          <w:lang w:val="en-US"/>
+        </w:rPr>
+        <w:t>E</w:t>
+      </w:r>
+      <w:r>
+        <w:rPr>
+          <w:lang w:val="en-US"/>
+        </w:rPr>
+        <w:t xml:space="preserve"> </w:t>
+      </w:r>
+      <w:r>
+        <w:rPr>
+          <w:lang w:val="en-US"/>
+        </w:rPr>
+        <w:t>S</w:t>
+      </w:r>
+      <w:r>
+        <w:rPr>
+          <w:lang w:val="en-US"/>
+        </w:rPr>
+        <w:t xml:space="preserve"> </w:t>
+      </w:r>
+      <w:r>
+        <w:rPr>
+          <w:lang w:val="en-US"/>
+        </w:rPr>
+        <w:t>P</w:t>
+      </w:r>
+      <w:r>
+        <w:rPr>
+          <w:lang w:val="en-US"/>
+        </w:rPr>
+        <w:t xml:space="preserve"> </w:t>
+      </w:r>
+      <w:r>
+        <w:rPr>
+          <w:lang w:val="en-US"/>
+        </w:rPr>
+        <w:t>3</w:t>
+      </w:r>
+      <w:r>
+        <w:rPr>
+          <w:lang w:val="en-US"/>
+        </w:rPr>
+        <w:t xml:space="preserve"> </w:t>
+      </w:r>
+      <w:r>
+        <w:rPr>
+          <w:lang w:val="en-US"/>
+        </w:rPr>
+        <w:t>2</w:t>
+      </w:r>
+      <w:r>
+        <w:rPr>
+          <w:lang w:val="en-US"/>
+        </w:rPr>
+        <w:t>devices together, make sure that one device is in server mode and the other is in guest mode. You can verify this by reading the first line displayed on the screen. One device should show "PLAYER A," and the other should show "PLAYER B."</w:t>
+      </w:r>
+    </w:p>
+    <w:p>
+      <w:pPr>
+        <w:rPr>
+          <w:lang w:val="en-US"/>
+        </w:rPr>
+      </w:pPr>
+      <w:r>
+        <w:rPr>
+          <w:lang w:val="en-US"/>
+        </w:rPr>
+        <w:lastRenderedPageBreak/>
+        <w:t>- If you're stuck on the connection screen or experiencing any other issues, restart both devices by pressing the "Reset" button.</w:t>
+      </w:r>
+    </w:p>
+    <w:p>
+      <w:pPr>
+        <w:rPr>
+          <w:lang w:val="en-US"/>
+        </w:rPr>
+      </w:pPr>
+    </w:p>
+    <w:p>
+      <w:pPr>
+        <w:rPr>
+          <w:lang w:val="en-US"/>
+        </w:rPr>
+      </w:pPr>
+      <w:r>
+        <w:rPr>
+          <w:lang w:val="en-US"/>
+        </w:rPr>
+        <w:t xml:space="preserve">We hope this tutorial has been helpful, and we wish you an enjoyable time playing Pong on your </w:t>
+      </w:r>
+      <w:r>
+        <w:rPr>
+          <w:lang w:val="en-US"/>
+        </w:rPr>
+        <w:t>E</w:t>
+      </w:r>
+      <w:r>
+        <w:rPr>
+          <w:lang w:val="en-US"/>
+        </w:rPr>
+        <w:t xml:space="preserve"> </w:t>
+      </w:r>
+      <w:r>
+        <w:rPr>
+          <w:lang w:val="en-US"/>
+        </w:rPr>
+        <w:t>S</w:t>
+      </w:r>
+      <w:r>
+        <w:rPr>
+          <w:lang w:val="en-US"/>
+        </w:rPr>
+        <w:t xml:space="preserve"> </w:t>
+      </w:r>
+      <w:r>
+        <w:rPr>
+          <w:lang w:val="en-US"/>
+        </w:rPr>
+        <w:t>P</w:t>
+      </w:r>
+      <w:r>
+        <w:rPr>
+          <w:lang w:val="en-US"/>
+        </w:rPr>
+        <w:t xml:space="preserve"> </w:t>
+      </w:r>
+      <w:r>
+        <w:rPr>
+          <w:lang w:val="en-US"/>
+        </w:rPr>
+        <w:t>3</w:t>
+      </w:r>
+      <w:r>
+        <w:rPr>
+          <w:lang w:val="en-US"/>
+        </w:rPr>
+        <w:t xml:space="preserve"> </w:t>
+      </w:r>
+      <w:r>
+        <w:rPr>
+          <w:lang w:val="en-US"/>
+        </w:rPr>
+        <w:t>2</w:t>
+      </w:r>
+      <w:r>
+        <w:rPr>
+          <w:lang w:val="en-US"/>
+        </w:rPr>
+        <w:t>. Have fun!</w:t>
       </w:r>
     </w:p>
     <w:p>
@@ -3100,7 +3925,7 @@
   <w:style w:type="paragraph" w:default="1" w:styleId="Normal">
     <w:name w:val="Normal"/>
     <w:qFormat/>
-    <w:rsid w:val="002D76D8"/>
+    <w:rsid w:val="006A1C0B"/>
   </w:style>
   <w:style w:type="character" w:default="1" w:styleId="Policepardfaut">
     <w:name w:val="Default Paragraph Font"/>

</xml_diff>